<commit_message>
Commit con consulta de empleado
Formulario de Consulta
</commit_message>
<xml_diff>
--- a/APP Oficios Varios.docx
+++ b/APP Oficios Varios.docx
@@ -84,66 +84,69 @@
         <w:t>a</w:t>
       </w:r>
       <w:r>
-        <w:t xml:space="preserve"> una reserva, cuando esta sea aprobada se </w:t>
+        <w:t xml:space="preserve"> una reserva, cuan</w:t>
+      </w:r>
+      <w:r>
+        <w:t xml:space="preserve">do esta sea aprobada se </w:t>
       </w:r>
       <w:proofErr w:type="spellStart"/>
       <w:r>
-        <w:t>agendara</w:t>
-      </w:r>
-      <w:proofErr w:type="spellEnd"/>
-      <w:r>
-        <w:t xml:space="preserve"> en ambos dispositivos</w:t>
-      </w:r>
-      <w:r>
-        <w:t xml:space="preserve"> y podrán intercambiar mensajes para ser mas específicos en la tarea solicitada</w:t>
-      </w:r>
-      <w:r>
-        <w:t>, después de prestado el servicio el usuario podrá</w:t>
-      </w:r>
-      <w:r>
-        <w:t xml:space="preserve"> calificarlo de 1 a 5, </w:t>
-      </w:r>
-      <w:r>
-        <w:t>lo que le permitirá a los prestadores de s</w:t>
-      </w:r>
-      <w:r>
-        <w:t>ervicio tener una mayor distinción entre los demás.</w:t>
-      </w:r>
-    </w:p>
-    <w:p>
-      <w:pPr>
-        <w:jc w:val="both"/>
-      </w:pPr>
-    </w:p>
-    <w:p>
-      <w:pPr>
-        <w:jc w:val="both"/>
-      </w:pPr>
-    </w:p>
-    <w:p>
-      <w:pPr>
-        <w:jc w:val="both"/>
-      </w:pPr>
-      <w:r>
-        <w:t>Objetivos específicos.</w:t>
-      </w:r>
-    </w:p>
-    <w:p>
-      <w:pPr>
-        <w:jc w:val="both"/>
-      </w:pPr>
-    </w:p>
-    <w:p>
-      <w:pPr>
-        <w:jc w:val="both"/>
-      </w:pPr>
-      <w:r>
-        <w:t>Crear oficios generarles y desagregarlo en otros mas específicos para que el usuario pueda seleccionar de una manera mas objetiva</w:t>
+        <w:t>agen</w:t>
       </w:r>
       <w:bookmarkStart w:id="0" w:name="_GoBack"/>
       <w:bookmarkEnd w:id="0"/>
       <w:r>
-        <w:t xml:space="preserve"> el personal que requiere para su necesidad. </w:t>
+        <w:t>dará</w:t>
+      </w:r>
+      <w:proofErr w:type="spellEnd"/>
+      <w:r>
+        <w:t xml:space="preserve"> en ambos dispositivos</w:t>
+      </w:r>
+      <w:r>
+        <w:t xml:space="preserve"> y podrán intercambiar mensajes para ser mas específicos en la tarea solicitada</w:t>
+      </w:r>
+      <w:r>
+        <w:t>, después de prestado el servicio el usuario podrá</w:t>
+      </w:r>
+      <w:r>
+        <w:t xml:space="preserve"> calificarlo de 1 a 5, </w:t>
+      </w:r>
+      <w:r>
+        <w:t>lo que le permitirá a los prestadores de s</w:t>
+      </w:r>
+      <w:r>
+        <w:t>ervicio tener una mayor distinción entre los demás.</w:t>
+      </w:r>
+    </w:p>
+    <w:p>
+      <w:pPr>
+        <w:jc w:val="both"/>
+      </w:pPr>
+    </w:p>
+    <w:p>
+      <w:pPr>
+        <w:jc w:val="both"/>
+      </w:pPr>
+    </w:p>
+    <w:p>
+      <w:pPr>
+        <w:jc w:val="both"/>
+      </w:pPr>
+      <w:r>
+        <w:t>Objetivos específicos.</w:t>
+      </w:r>
+    </w:p>
+    <w:p>
+      <w:pPr>
+        <w:jc w:val="both"/>
+      </w:pPr>
+    </w:p>
+    <w:p>
+      <w:pPr>
+        <w:jc w:val="both"/>
+      </w:pPr>
+      <w:r>
+        <w:t xml:space="preserve">Crear oficios generarles y desagregarlo en otros mas específicos para que el usuario pueda seleccionar de una manera mas objetiva el personal que requiere para su necesidad. </w:t>
       </w:r>
     </w:p>
     <w:sectPr>

</xml_diff>